<commit_message>
DIP corregido y agregado, LSP revisado
</commit_message>
<xml_diff>
--- a/ABET - Taller Diseno de Software.docx
+++ b/ABET - Taller Diseno de Software.docx
@@ -561,9 +561,7 @@
       <w:r>
         <w:t xml:space="preserve"> y lo hemos abierto para extensión. </w:t>
       </w:r>
-      <w:bookmarkStart w:id="1" w:name="_GoBack"/>
       <w:bookmarkEnd w:id="0"/>
-      <w:bookmarkEnd w:id="1"/>
     </w:p>
     <w:p>
       <w:pPr>
@@ -617,6 +615,51 @@
       <w:r>
         <w:t>DIP:</w:t>
       </w:r>
+      <w:r>
+        <w:t xml:space="preserve"> Este principio se ve alterado </w:t>
+      </w:r>
+      <w:r>
+        <w:t>porque las clases dependen de detalles y no de abstracciones,</w:t>
+      </w:r>
+      <w:r>
+        <w:t xml:space="preserve"> el asiento de bicicleta y el asiento de carro tienen características y usos comunes</w:t>
+      </w:r>
+      <w:r>
+        <w:t xml:space="preserve"> (igual las llantas de bicicleta y las llantas de carro)</w:t>
+      </w:r>
+      <w:r>
+        <w:t>, por lo cual deberían heredar sus atributos de una clase padre o de una interfaz</w:t>
+      </w:r>
+      <w:r>
+        <w:t xml:space="preserve">, </w:t>
+      </w:r>
+      <w:proofErr w:type="spellStart"/>
+      <w:r>
+        <w:t>INeumatico</w:t>
+      </w:r>
+      <w:proofErr w:type="spellEnd"/>
+      <w:r>
+        <w:t xml:space="preserve"> para las llantas e </w:t>
+      </w:r>
+      <w:proofErr w:type="spellStart"/>
+      <w:r>
+        <w:t>IAsiento</w:t>
+      </w:r>
+      <w:proofErr w:type="spellEnd"/>
+      <w:r>
+        <w:t xml:space="preserve"> para los asientos</w:t>
+      </w:r>
+      <w:r>
+        <w:t>, de esta forma dependen de una abstracción (no de una concreción</w:t>
+      </w:r>
+      <w:r>
+        <w:t>)</w:t>
+      </w:r>
+      <w:r>
+        <w:t xml:space="preserve">. </w:t>
+      </w:r>
+      <w:bookmarkStart w:id="1" w:name="_GoBack"/>
+      <w:bookmarkEnd w:id="1"/>
     </w:p>
     <w:p>
       <w:pPr>
@@ -2027,6 +2070,7 @@
     <w:lsdException w:name="HTML Sample" w:semiHidden="1" w:unhideWhenUsed="1"/>
     <w:lsdException w:name="HTML Typewriter" w:semiHidden="1" w:unhideWhenUsed="1"/>
     <w:lsdException w:name="HTML Variable" w:semiHidden="1" w:unhideWhenUsed="1"/>
+    <w:lsdException w:name="Normal Table" w:semiHidden="1" w:unhideWhenUsed="1"/>
     <w:lsdException w:name="annotation subject" w:semiHidden="1" w:unhideWhenUsed="1"/>
     <w:lsdException w:name="No List" w:semiHidden="1" w:unhideWhenUsed="1"/>
     <w:lsdException w:name="Outline List 1" w:semiHidden="1" w:unhideWhenUsed="1"/>
@@ -2070,8 +2114,10 @@
     <w:lsdException w:name="Table Elegant" w:semiHidden="1" w:unhideWhenUsed="1"/>
     <w:lsdException w:name="Table Professional" w:semiHidden="1" w:unhideWhenUsed="1"/>
     <w:lsdException w:name="Table Subtle 1" w:semiHidden="1" w:unhideWhenUsed="1"/>
+    <w:lsdException w:name="Table Subtle 2" w:semiHidden="1" w:unhideWhenUsed="1"/>
     <w:lsdException w:name="Table Web 1" w:semiHidden="1" w:unhideWhenUsed="1"/>
     <w:lsdException w:name="Table Web 2" w:semiHidden="1" w:unhideWhenUsed="1"/>
+    <w:lsdException w:name="Table Web 3" w:semiHidden="1" w:unhideWhenUsed="1"/>
     <w:lsdException w:name="Balloon Text" w:semiHidden="1" w:unhideWhenUsed="1"/>
     <w:lsdException w:name="Table Grid" w:uiPriority="39"/>
     <w:lsdException w:name="Table Theme" w:semiHidden="1" w:unhideWhenUsed="1"/>

</xml_diff>